<commit_message>
liste des activités client léger
</commit_message>
<xml_diff>
--- a/CDCharges/Client Leger-situation Professionnelle.docx
+++ b/CDCharges/Client Leger-situation Professionnelle.docx
@@ -66,12 +66,6 @@
         <w:gridCol w:w="3561"/>
       </w:tblGrid>
       <w:tr>
-        <w:tblPrEx>
-          <w:tblCellMar>
-            <w:top w:w="0" w:type="dxa"/>
-            <w:bottom w:w="0" w:type="dxa"/>
-          </w:tblCellMar>
-        </w:tblPrEx>
         <w:trPr>
           <w:cantSplit/>
           <w:trHeight w:val="794"/>
@@ -110,14 +104,7 @@
                 <w:rFonts w:ascii="Arial" w:hAnsi="Arial" w:cs="Arial"/>
                 <w:b/>
               </w:rPr>
-              <w:t xml:space="preserve">BTS Services informatiques aux </w:t>
-            </w:r>
-            <w:r>
-              <w:rPr>
-                <w:rFonts w:ascii="Arial" w:hAnsi="Arial" w:cs="Arial"/>
-                <w:b/>
-              </w:rPr>
-              <w:t>organisations</w:t>
+              <w:t>BTS Services informatiques aux organisations</w:t>
             </w:r>
           </w:p>
           <w:p>
@@ -135,18 +122,21 @@
                 <w:rFonts w:ascii="Arial" w:hAnsi="Arial" w:cs="Arial"/>
                 <w:b/>
               </w:rPr>
-              <w:t>Session 20..</w:t>
-            </w:r>
+              <w:t>Session 20</w:t>
+            </w:r>
+            <w:proofErr w:type="gramStart"/>
+            <w:r>
+              <w:rPr>
+                <w:rFonts w:ascii="Arial" w:hAnsi="Arial" w:cs="Arial"/>
+                <w:b/>
+              </w:rPr>
+              <w:t>..</w:t>
+            </w:r>
+            <w:proofErr w:type="gramEnd"/>
           </w:p>
         </w:tc>
       </w:tr>
       <w:tr>
-        <w:tblPrEx>
-          <w:tblCellMar>
-            <w:top w:w="0" w:type="dxa"/>
-            <w:bottom w:w="0" w:type="dxa"/>
-          </w:tblCellMar>
-        </w:tblPrEx>
         <w:trPr>
           <w:cantSplit/>
           <w:trHeight w:val="794"/>
@@ -210,12 +200,6 @@
         </w:tc>
       </w:tr>
       <w:tr>
-        <w:tblPrEx>
-          <w:tblCellMar>
-            <w:top w:w="0" w:type="dxa"/>
-            <w:bottom w:w="0" w:type="dxa"/>
-          </w:tblCellMar>
-        </w:tblPrEx>
         <w:trPr>
           <w:cantSplit/>
           <w:trHeight w:val="536"/>
@@ -259,12 +243,6 @@
         </w:tc>
       </w:tr>
       <w:tr>
-        <w:tblPrEx>
-          <w:tblCellMar>
-            <w:top w:w="0" w:type="dxa"/>
-            <w:bottom w:w="0" w:type="dxa"/>
-          </w:tblCellMar>
-        </w:tblPrEx>
         <w:trPr>
           <w:cantSplit/>
           <w:trHeight w:val="536"/>
@@ -351,12 +329,6 @@
         </w:tc>
       </w:tr>
       <w:tr>
-        <w:tblPrEx>
-          <w:tblCellMar>
-            <w:top w:w="0" w:type="dxa"/>
-            <w:bottom w:w="0" w:type="dxa"/>
-          </w:tblCellMar>
-        </w:tblPrEx>
         <w:trPr>
           <w:cantSplit/>
           <w:trHeight w:val="460"/>
@@ -462,12 +434,6 @@
         </w:tc>
       </w:tr>
       <w:tr>
-        <w:tblPrEx>
-          <w:tblCellMar>
-            <w:top w:w="0" w:type="dxa"/>
-            <w:bottom w:w="0" w:type="dxa"/>
-          </w:tblCellMar>
-        </w:tblPrEx>
         <w:trPr>
           <w:cantSplit/>
           <w:trHeight w:val="680"/>
@@ -571,8 +537,20 @@
                 <w:szCs w:val="22"/>
                 <w:lang w:val="en-GB"/>
               </w:rPr>
-              <w:t>N° candidat</w:t>
-            </w:r>
+              <w:t xml:space="preserve">N° </w:t>
+            </w:r>
+            <w:proofErr w:type="spellStart"/>
+            <w:r>
+              <w:rPr>
+                <w:rFonts w:ascii="Arial" w:hAnsi="Arial" w:cs="Arial"/>
+                <w:b/>
+                <w:sz w:val="22"/>
+                <w:szCs w:val="22"/>
+                <w:lang w:val="en-GB"/>
+              </w:rPr>
+              <w:t>candidat</w:t>
+            </w:r>
+            <w:proofErr w:type="spellEnd"/>
             <w:r>
               <w:rPr>
                 <w:rStyle w:val="FootnoteSymbol"/>
@@ -607,12 +585,6 @@
         </w:tc>
       </w:tr>
       <w:tr>
-        <w:tblPrEx>
-          <w:tblCellMar>
-            <w:top w:w="0" w:type="dxa"/>
-            <w:bottom w:w="0" w:type="dxa"/>
-          </w:tblCellMar>
-        </w:tblPrEx>
         <w:trPr>
           <w:cantSplit/>
           <w:trHeight w:val="495"/>
@@ -704,12 +676,6 @@
         </w:tc>
       </w:tr>
       <w:tr>
-        <w:tblPrEx>
-          <w:tblCellMar>
-            <w:top w:w="0" w:type="dxa"/>
-            <w:bottom w:w="0" w:type="dxa"/>
-          </w:tblCellMar>
-        </w:tblPrEx>
         <w:trPr>
           <w:cantSplit/>
           <w:trHeight w:val="495"/>
@@ -774,12 +740,6 @@
         </w:tc>
       </w:tr>
       <w:tr>
-        <w:tblPrEx>
-          <w:tblCellMar>
-            <w:top w:w="0" w:type="dxa"/>
-            <w:bottom w:w="0" w:type="dxa"/>
-          </w:tblCellMar>
-        </w:tblPrEx>
         <w:trPr>
           <w:cantSplit/>
           <w:trHeight w:val="680"/>
@@ -818,14 +778,7 @@
                 <w:rFonts w:ascii="Arial" w:hAnsi="Arial" w:cs="Arial"/>
                 <w:b/>
               </w:rPr>
-              <w:t xml:space="preserve">Période de réalisation : </w:t>
-            </w:r>
-            <w:r>
-              <w:rPr>
-                <w:rFonts w:ascii="Arial" w:hAnsi="Arial" w:cs="Arial"/>
-                <w:b/>
-              </w:rPr>
-              <w:t xml:space="preserve">                                          Lieu : </w:t>
+              <w:t xml:space="preserve">Période de réalisation :                                           Lieu : </w:t>
             </w:r>
             <w:r>
               <w:rPr>
@@ -879,12 +832,6 @@
         </w:tc>
       </w:tr>
       <w:tr>
-        <w:tblPrEx>
-          <w:tblCellMar>
-            <w:top w:w="0" w:type="dxa"/>
-            <w:bottom w:w="0" w:type="dxa"/>
-          </w:tblCellMar>
-        </w:tblPrEx>
         <w:trPr>
           <w:cantSplit/>
           <w:trHeight w:val="981"/>
@@ -1116,12 +1063,6 @@
         </w:tc>
       </w:tr>
       <w:tr>
-        <w:tblPrEx>
-          <w:tblCellMar>
-            <w:top w:w="0" w:type="dxa"/>
-            <w:bottom w:w="0" w:type="dxa"/>
-          </w:tblCellMar>
-        </w:tblPrEx>
         <w:trPr>
           <w:cantSplit/>
           <w:trHeight w:val="495"/>
@@ -1215,12 +1156,6 @@
         </w:tc>
       </w:tr>
       <w:tr>
-        <w:tblPrEx>
-          <w:tblCellMar>
-            <w:top w:w="0" w:type="dxa"/>
-            <w:bottom w:w="0" w:type="dxa"/>
-          </w:tblCellMar>
-        </w:tblPrEx>
         <w:trPr>
           <w:cantSplit/>
           <w:trHeight w:val="495"/>
@@ -1276,15 +1211,7 @@
                 <w:sz w:val="18"/>
                 <w:szCs w:val="18"/>
               </w:rPr>
-              <w:t xml:space="preserve">Il s’agit, par exemple, des identifiants, mots de passe, URL d’un espace de stockage et de la présentation de l’organisation du </w:t>
-            </w:r>
-            <w:r>
-              <w:rPr>
-                <w:i/>
-                <w:sz w:val="18"/>
-                <w:szCs w:val="18"/>
-              </w:rPr>
-              <w:t>stockage.</w:t>
+              <w:t>Il s’agit, par exemple, des identifiants, mots de passe, URL d’un espace de stockage et de la présentation de l’organisation du stockage.</w:t>
             </w:r>
           </w:p>
           <w:p>
@@ -1318,12 +1245,6 @@
         </w:tc>
       </w:tr>
       <w:tr>
-        <w:tblPrEx>
-          <w:tblCellMar>
-            <w:top w:w="0" w:type="dxa"/>
-            <w:bottom w:w="0" w:type="dxa"/>
-          </w:tblCellMar>
-        </w:tblPrEx>
         <w:trPr>
           <w:cantSplit/>
           <w:trHeight w:val="495"/>
@@ -1367,16 +1288,7 @@
                 <w:szCs w:val="18"/>
               </w:rPr>
               <w:lastRenderedPageBreak/>
-              <w:t>Présenter au verso une description détaillée de la situation professionnelle retenue et des productions réalisées en mettant en évidence la démarche suivie, les méthodes et les techniques utilisée</w:t>
-            </w:r>
-            <w:r>
-              <w:rPr>
-                <w:rFonts w:ascii="Arial" w:hAnsi="Arial" w:cs="Arial"/>
-                <w:b/>
-                <w:sz w:val="18"/>
-                <w:szCs w:val="18"/>
-              </w:rPr>
-              <w:t>s.</w:t>
+              <w:t>Présenter au verso une description détaillée de la situation professionnelle retenue et des productions réalisées en mettant en évidence la démarche suivie, les méthodes et les techniques utilisées.</w:t>
             </w:r>
           </w:p>
         </w:tc>
@@ -1455,9 +1367,201 @@
           <w:sz w:val="26"/>
           <w:szCs w:val="26"/>
         </w:rPr>
-        <w:t>I</w:t>
-      </w:r>
-      <w:r>
+        <w:t>II Description de l'environnement de réalisation</w:t>
+      </w:r>
+    </w:p>
+    <w:p>
+      <w:pPr>
+        <w:pStyle w:val="Standard"/>
+        <w:spacing w:after="240"/>
+        <w:jc w:val="both"/>
+        <w:rPr>
+          <w:rFonts w:ascii="Arial" w:hAnsi="Arial"/>
+        </w:rPr>
+      </w:pPr>
+      <w:r>
+        <w:rPr>
+          <w:rFonts w:ascii="Arial" w:hAnsi="Arial" w:cs="Arial"/>
+        </w:rPr>
+        <w:tab/>
+      </w:r>
+      <w:r>
+        <w:rPr>
+          <w:rFonts w:ascii="Arial" w:hAnsi="Arial"/>
+        </w:rPr>
+        <w:t>Environnement de développement</w:t>
+      </w:r>
+    </w:p>
+    <w:p>
+      <w:pPr>
+        <w:pStyle w:val="Standard"/>
+        <w:spacing w:after="240"/>
+        <w:jc w:val="both"/>
+        <w:rPr>
+          <w:rFonts w:ascii="Arial" w:hAnsi="Arial"/>
+        </w:rPr>
+      </w:pPr>
+      <w:r>
+        <w:rPr>
+          <w:rFonts w:ascii="Arial" w:hAnsi="Arial"/>
+        </w:rPr>
+        <w:t xml:space="preserve">Utilisation de « Sublime </w:t>
+      </w:r>
+      <w:proofErr w:type="spellStart"/>
+      <w:r>
+        <w:rPr>
+          <w:rFonts w:ascii="Arial" w:hAnsi="Arial"/>
+        </w:rPr>
+        <w:t>Text</w:t>
+      </w:r>
+      <w:proofErr w:type="spellEnd"/>
+      <w:r>
+        <w:rPr>
+          <w:rFonts w:ascii="Arial" w:hAnsi="Arial"/>
+        </w:rPr>
+        <w:t xml:space="preserve"> » en utilisant le langage web </w:t>
+      </w:r>
+      <w:proofErr w:type="gramStart"/>
+      <w:r>
+        <w:rPr>
+          <w:rFonts w:ascii="Arial" w:hAnsi="Arial"/>
+        </w:rPr>
+        <w:t>( HTML</w:t>
+      </w:r>
+      <w:proofErr w:type="gramEnd"/>
+      <w:r>
+        <w:rPr>
+          <w:rFonts w:ascii="Arial" w:hAnsi="Arial"/>
+        </w:rPr>
+        <w:t xml:space="preserve">, CSS, PHP, JavaScript ). </w:t>
+      </w:r>
+      <w:proofErr w:type="spellStart"/>
+      <w:r>
+        <w:rPr>
+          <w:rFonts w:ascii="Arial" w:hAnsi="Arial"/>
+        </w:rPr>
+        <w:t>GitHub</w:t>
+      </w:r>
+      <w:proofErr w:type="spellEnd"/>
+      <w:r>
+        <w:rPr>
+          <w:rFonts w:ascii="Arial" w:hAnsi="Arial"/>
+        </w:rPr>
+        <w:t xml:space="preserve"> a été utilisé pour coordonner l'équipe et partager les documents produits. Git a été utilisé pour sauvegarder et synchroniser les données.</w:t>
+      </w:r>
+    </w:p>
+    <w:p>
+      <w:pPr>
+        <w:pStyle w:val="Standard"/>
+        <w:spacing w:after="240"/>
+        <w:jc w:val="both"/>
+        <w:rPr>
+          <w:rFonts w:ascii="Arial" w:hAnsi="Arial"/>
+        </w:rPr>
+      </w:pPr>
+      <w:r>
+        <w:rPr>
+          <w:rFonts w:ascii="Arial" w:hAnsi="Arial"/>
+        </w:rPr>
+        <w:t xml:space="preserve">La base de données a été gérée par </w:t>
+      </w:r>
+      <w:proofErr w:type="spellStart"/>
+      <w:r>
+        <w:rPr>
+          <w:rFonts w:ascii="Arial" w:hAnsi="Arial"/>
+        </w:rPr>
+        <w:t>MySql</w:t>
+      </w:r>
+      <w:proofErr w:type="spellEnd"/>
+      <w:r>
+        <w:rPr>
+          <w:rFonts w:ascii="Arial" w:hAnsi="Arial"/>
+        </w:rPr>
+        <w:t>.</w:t>
+      </w:r>
+    </w:p>
+    <w:p>
+      <w:pPr>
+        <w:pStyle w:val="Standard"/>
+        <w:spacing w:after="240"/>
+        <w:jc w:val="both"/>
+        <w:rPr>
+          <w:rFonts w:ascii="Arial" w:hAnsi="Arial"/>
+        </w:rPr>
+      </w:pPr>
+      <w:r>
+        <w:rPr>
+          <w:rFonts w:ascii="Arial" w:hAnsi="Arial"/>
+        </w:rPr>
+        <w:tab/>
+        <w:t>Environnement de production</w:t>
+      </w:r>
+    </w:p>
+    <w:p>
+      <w:pPr>
+        <w:pStyle w:val="Standard"/>
+        <w:spacing w:after="240"/>
+        <w:jc w:val="both"/>
+        <w:rPr>
+          <w:rFonts w:ascii="Arial" w:hAnsi="Arial"/>
+        </w:rPr>
+      </w:pPr>
+      <w:r>
+        <w:rPr>
+          <w:rFonts w:ascii="Arial" w:hAnsi="Arial"/>
+        </w:rPr>
+        <w:t xml:space="preserve">Le serveur </w:t>
+      </w:r>
+      <w:proofErr w:type="spellStart"/>
+      <w:r>
+        <w:rPr>
+          <w:rFonts w:ascii="Arial" w:hAnsi="Arial"/>
+        </w:rPr>
+        <w:t>MySql</w:t>
+      </w:r>
+      <w:proofErr w:type="spellEnd"/>
+      <w:r>
+        <w:rPr>
+          <w:rFonts w:ascii="Arial" w:hAnsi="Arial"/>
+        </w:rPr>
+        <w:t xml:space="preserve"> de production fonctionne sur une machine Mac OSX.</w:t>
+      </w:r>
+    </w:p>
+    <w:p>
+      <w:pPr>
+        <w:pStyle w:val="Standard"/>
+        <w:spacing w:after="240"/>
+        <w:jc w:val="both"/>
+        <w:rPr>
+          <w:rFonts w:ascii="Arial" w:hAnsi="Arial" w:cs="Arial"/>
+        </w:rPr>
+      </w:pPr>
+      <w:r>
+        <w:rPr>
+          <w:rFonts w:ascii="Arial" w:hAnsi="Arial"/>
+        </w:rPr>
+        <w:t xml:space="preserve">L'application cliente tourne sur une machine Windows avec un </w:t>
+      </w:r>
+      <w:proofErr w:type="spellStart"/>
+      <w:r>
+        <w:rPr>
+          <w:rFonts w:ascii="Arial" w:hAnsi="Arial"/>
+        </w:rPr>
+        <w:t>framework</w:t>
+      </w:r>
+      <w:proofErr w:type="spellEnd"/>
+      <w:r>
+        <w:rPr>
+          <w:rFonts w:ascii="Arial" w:hAnsi="Arial"/>
+        </w:rPr>
+        <w:t xml:space="preserve"> .NET version 3.5 et supérieure.</w:t>
+      </w:r>
+    </w:p>
+    <w:p>
+      <w:pPr>
+        <w:pStyle w:val="Standard"/>
+        <w:spacing w:after="240"/>
+        <w:jc w:val="both"/>
         <w:rPr>
           <w:rFonts w:ascii="Arial" w:hAnsi="Arial" w:cs="Arial"/>
           <w:b/>
@@ -1465,119 +1569,8 @@
           <w:sz w:val="26"/>
           <w:szCs w:val="26"/>
         </w:rPr>
-        <w:t>I Description de l'environnement de réalisation</w:t>
-      </w:r>
-    </w:p>
-    <w:p>
-      <w:pPr>
-        <w:pStyle w:val="Standard"/>
-        <w:spacing w:after="240"/>
-        <w:jc w:val="both"/>
-        <w:rPr>
-          <w:rFonts w:ascii="Arial" w:hAnsi="Arial"/>
-        </w:rPr>
-      </w:pPr>
-      <w:r>
-        <w:rPr>
-          <w:rFonts w:ascii="Arial" w:hAnsi="Arial" w:cs="Arial"/>
-        </w:rPr>
-        <w:tab/>
-      </w:r>
-      <w:r>
-        <w:rPr>
-          <w:rFonts w:ascii="Arial" w:hAnsi="Arial"/>
-        </w:rPr>
-        <w:t>Environnement de développement</w:t>
-      </w:r>
-    </w:p>
-    <w:p>
-      <w:pPr>
-        <w:pStyle w:val="Standard"/>
-        <w:spacing w:after="240"/>
-        <w:jc w:val="both"/>
-        <w:rPr>
-          <w:rFonts w:ascii="Arial" w:hAnsi="Arial"/>
-        </w:rPr>
-      </w:pPr>
-      <w:r>
-        <w:rPr>
-          <w:rFonts w:ascii="Arial" w:hAnsi="Arial"/>
-        </w:rPr>
-        <w:t>Utilisation de « Sublime Text » en utilisant le langage web ( HTML, CSS, PHP, JavaScript ). GitHub a été utilisé pour coordonner l'équipe et partager les documents produits. Git a été utilisé pour sauvegarder et synchroniser les données.</w:t>
-      </w:r>
-    </w:p>
-    <w:p>
-      <w:pPr>
-        <w:pStyle w:val="Standard"/>
-        <w:spacing w:after="240"/>
-        <w:jc w:val="both"/>
-        <w:rPr>
-          <w:rFonts w:ascii="Arial" w:hAnsi="Arial"/>
-        </w:rPr>
-      </w:pPr>
-      <w:r>
-        <w:rPr>
-          <w:rFonts w:ascii="Arial" w:hAnsi="Arial"/>
-        </w:rPr>
-        <w:t>La base de données a été gérée par MySql.</w:t>
-      </w:r>
-    </w:p>
-    <w:p>
-      <w:pPr>
-        <w:pStyle w:val="Standard"/>
-        <w:spacing w:after="240"/>
-        <w:jc w:val="both"/>
-        <w:rPr>
-          <w:rFonts w:ascii="Arial" w:hAnsi="Arial"/>
-        </w:rPr>
-      </w:pPr>
-      <w:r>
-        <w:rPr>
-          <w:rFonts w:ascii="Arial" w:hAnsi="Arial"/>
-        </w:rPr>
-        <w:tab/>
-        <w:t>Environnement de production</w:t>
-      </w:r>
-    </w:p>
-    <w:p>
-      <w:pPr>
-        <w:pStyle w:val="Standard"/>
-        <w:spacing w:after="240"/>
-        <w:jc w:val="both"/>
-        <w:rPr>
-          <w:rFonts w:ascii="Arial" w:hAnsi="Arial"/>
-        </w:rPr>
-      </w:pPr>
-      <w:r>
-        <w:rPr>
-          <w:rFonts w:ascii="Arial" w:hAnsi="Arial"/>
-        </w:rPr>
-        <w:t>Le serveur MySql de production fonctionne sur une machine Mac OSX.</w:t>
-      </w:r>
-    </w:p>
-    <w:p>
-      <w:pPr>
-        <w:pStyle w:val="Standard"/>
-        <w:spacing w:after="240"/>
-        <w:jc w:val="both"/>
-        <w:rPr>
-          <w:rFonts w:ascii="Arial" w:hAnsi="Arial" w:cs="Arial"/>
-        </w:rPr>
-      </w:pPr>
-      <w:r>
-        <w:rPr>
-          <w:rFonts w:ascii="Arial" w:hAnsi="Arial"/>
-        </w:rPr>
-        <w:t>L'application cliente tourne sur une machine Windows avec un framework .NET version 3.5 et supérieure.</w:t>
-      </w:r>
-      <w:bookmarkStart w:id="6" w:name="_GoBack"/>
-      <w:bookmarkEnd w:id="6"/>
-    </w:p>
-    <w:p>
-      <w:pPr>
-        <w:pStyle w:val="Standard"/>
-        <w:spacing w:after="240"/>
-        <w:jc w:val="both"/>
+      </w:pPr>
+      <w:r>
         <w:rPr>
           <w:rFonts w:ascii="Arial" w:hAnsi="Arial" w:cs="Arial"/>
           <w:b/>
@@ -1585,26 +1578,7 @@
           <w:sz w:val="26"/>
           <w:szCs w:val="26"/>
         </w:rPr>
-      </w:pPr>
-      <w:r>
-        <w:rPr>
-          <w:rFonts w:ascii="Arial" w:hAnsi="Arial" w:cs="Arial"/>
-          <w:b/>
-          <w:bCs/>
-          <w:sz w:val="26"/>
-          <w:szCs w:val="26"/>
-        </w:rPr>
-        <w:t>I</w:t>
-      </w:r>
-      <w:r>
-        <w:rPr>
-          <w:rFonts w:ascii="Arial" w:hAnsi="Arial" w:cs="Arial"/>
-          <w:b/>
-          <w:bCs/>
-          <w:sz w:val="26"/>
-          <w:szCs w:val="26"/>
-        </w:rPr>
-        <w:t>II Productions réalisées</w:t>
+        <w:t>III Productions réalisées</w:t>
       </w:r>
     </w:p>
     <w:p>
@@ -1640,13 +1614,7 @@
         <w:rPr>
           <w:rFonts w:ascii="Arial" w:hAnsi="Arial" w:cs="Arial"/>
         </w:rPr>
-        <w:t xml:space="preserve">analyser l'impact </w:t>
-      </w:r>
-      <w:r>
-        <w:rPr>
-          <w:rFonts w:ascii="Arial" w:hAnsi="Arial" w:cs="Arial"/>
-        </w:rPr>
-        <w:t>de la demande sur la structure de la base de données ;</w:t>
+        <w:t>analyser l'impact de la demande sur la structure de la base de données ;</w:t>
       </w:r>
     </w:p>
     <w:p>
@@ -1707,6 +1675,202 @@
           <w:rFonts w:ascii="Arial" w:hAnsi="Arial" w:cs="Arial"/>
         </w:rPr>
         <w:t>mettre à jour la documentation technique.</w:t>
+      </w:r>
+    </w:p>
+    <w:p>
+      <w:pPr>
+        <w:pStyle w:val="Standard"/>
+        <w:spacing w:after="240"/>
+        <w:jc w:val="both"/>
+        <w:rPr>
+          <w:rFonts w:ascii="Arial" w:hAnsi="Arial" w:cs="Arial"/>
+        </w:rPr>
+      </w:pPr>
+    </w:p>
+    <w:p>
+      <w:pPr>
+        <w:pStyle w:val="Standard"/>
+        <w:spacing w:after="240"/>
+        <w:jc w:val="both"/>
+        <w:rPr>
+          <w:rFonts w:ascii="Arial" w:hAnsi="Arial" w:cs="Arial"/>
+          <w:b/>
+        </w:rPr>
+      </w:pPr>
+      <w:r>
+        <w:rPr>
+          <w:rFonts w:ascii="Arial" w:hAnsi="Arial" w:cs="Arial"/>
+          <w:b/>
+        </w:rPr>
+        <w:t>IV Listes des activités</w:t>
+      </w:r>
+    </w:p>
+    <w:p>
+      <w:pPr>
+        <w:pStyle w:val="Standard"/>
+        <w:spacing w:after="240"/>
+        <w:jc w:val="both"/>
+        <w:rPr>
+          <w:rFonts w:ascii="Arial" w:hAnsi="Arial" w:cs="Arial"/>
+        </w:rPr>
+      </w:pPr>
+      <w:r>
+        <w:rPr>
+          <w:rFonts w:ascii="Arial" w:hAnsi="Arial" w:cs="Arial"/>
+        </w:rPr>
+        <w:t>A1.1.1</w:t>
+      </w:r>
+      <w:r>
+        <w:rPr>
+          <w:rFonts w:ascii="Arial" w:hAnsi="Arial" w:cs="Arial"/>
+        </w:rPr>
+        <w:t> ; A1.2.3</w:t>
+      </w:r>
+      <w:r>
+        <w:rPr>
+          <w:rFonts w:ascii="Arial" w:hAnsi="Arial" w:cs="Arial"/>
+        </w:rPr>
+        <w:t> ; A1.4.1</w:t>
+      </w:r>
+      <w:r>
+        <w:rPr>
+          <w:rFonts w:ascii="Arial" w:hAnsi="Arial" w:cs="Arial"/>
+        </w:rPr>
+        <w:t> ; A3.3.3 ; A4.1.4</w:t>
+      </w:r>
+      <w:r>
+        <w:rPr>
+          <w:rFonts w:ascii="Arial" w:hAnsi="Arial" w:cs="Arial"/>
+        </w:rPr>
+        <w:t> ; A5.1.1</w:t>
+      </w:r>
+    </w:p>
+    <w:p>
+      <w:pPr>
+        <w:pStyle w:val="Standard"/>
+        <w:spacing w:after="240"/>
+        <w:jc w:val="both"/>
+        <w:rPr>
+          <w:rFonts w:ascii="Arial" w:hAnsi="Arial" w:cs="Arial"/>
+        </w:rPr>
+      </w:pPr>
+      <w:r>
+        <w:rPr>
+          <w:rFonts w:ascii="Arial" w:hAnsi="Arial" w:cs="Arial"/>
+        </w:rPr>
+        <w:t>A1.1.3</w:t>
+      </w:r>
+      <w:r>
+        <w:rPr>
+          <w:rFonts w:ascii="Arial" w:hAnsi="Arial" w:cs="Arial"/>
+        </w:rPr>
+        <w:t> ; A</w:t>
+      </w:r>
+      <w:bookmarkStart w:id="6" w:name="_GoBack"/>
+      <w:bookmarkEnd w:id="6"/>
+      <w:r>
+        <w:rPr>
+          <w:rFonts w:ascii="Arial" w:hAnsi="Arial" w:cs="Arial"/>
+        </w:rPr>
+        <w:t>1.2.5</w:t>
+      </w:r>
+      <w:r>
+        <w:rPr>
+          <w:rFonts w:ascii="Arial" w:hAnsi="Arial" w:cs="Arial"/>
+        </w:rPr>
+        <w:t> ; A2.3.2</w:t>
+      </w:r>
+      <w:r>
+        <w:rPr>
+          <w:rFonts w:ascii="Arial" w:hAnsi="Arial" w:cs="Arial"/>
+        </w:rPr>
+        <w:t> ; A3.3.4 ; A4.1.5</w:t>
+      </w:r>
+      <w:r>
+        <w:rPr>
+          <w:rFonts w:ascii="Arial" w:hAnsi="Arial" w:cs="Arial"/>
+        </w:rPr>
+        <w:t> ; A5.2.3</w:t>
+      </w:r>
+    </w:p>
+    <w:p>
+      <w:pPr>
+        <w:pStyle w:val="Standard"/>
+        <w:spacing w:after="240"/>
+        <w:jc w:val="both"/>
+        <w:rPr>
+          <w:rFonts w:ascii="Arial" w:hAnsi="Arial" w:cs="Arial"/>
+        </w:rPr>
+      </w:pPr>
+      <w:r>
+        <w:rPr>
+          <w:rFonts w:ascii="Arial" w:hAnsi="Arial" w:cs="Arial"/>
+        </w:rPr>
+        <w:t>A1.2.1</w:t>
+      </w:r>
+      <w:r>
+        <w:rPr>
+          <w:rFonts w:ascii="Arial" w:hAnsi="Arial" w:cs="Arial"/>
+        </w:rPr>
+        <w:t> ; A1.3.2</w:t>
+      </w:r>
+      <w:r>
+        <w:rPr>
+          <w:rFonts w:ascii="Arial" w:hAnsi="Arial" w:cs="Arial"/>
+        </w:rPr>
+        <w:t> ; A3.2.2</w:t>
+      </w:r>
+      <w:r>
+        <w:rPr>
+          <w:rFonts w:ascii="Arial" w:hAnsi="Arial" w:cs="Arial"/>
+        </w:rPr>
+        <w:t> ; A4.1.3</w:t>
+      </w:r>
+      <w:r>
+        <w:rPr>
+          <w:rFonts w:ascii="Arial" w:hAnsi="Arial" w:cs="Arial"/>
+        </w:rPr>
+        <w:t> ; A4.1.7</w:t>
+      </w:r>
+      <w:r>
+        <w:rPr>
+          <w:rFonts w:ascii="Arial" w:hAnsi="Arial" w:cs="Arial"/>
+        </w:rPr>
+        <w:t> ; A5.2.4</w:t>
+      </w:r>
+    </w:p>
+    <w:p>
+      <w:pPr>
+        <w:pStyle w:val="Standard"/>
+        <w:spacing w:after="240"/>
+        <w:jc w:val="both"/>
+        <w:rPr>
+          <w:rFonts w:ascii="Arial" w:hAnsi="Arial" w:cs="Arial"/>
+        </w:rPr>
+      </w:pPr>
+      <w:r>
+        <w:rPr>
+          <w:rFonts w:ascii="Arial" w:hAnsi="Arial" w:cs="Arial"/>
+        </w:rPr>
+        <w:t>A1.2.2</w:t>
+      </w:r>
+      <w:r>
+        <w:rPr>
+          <w:rFonts w:ascii="Arial" w:hAnsi="Arial" w:cs="Arial"/>
+        </w:rPr>
+        <w:t> ; A1.3.4</w:t>
+      </w:r>
+      <w:r>
+        <w:rPr>
+          <w:rFonts w:ascii="Arial" w:hAnsi="Arial" w:cs="Arial"/>
+        </w:rPr>
+        <w:t> ; A3.3.2 ; A4.1.2</w:t>
+      </w:r>
+      <w:r>
+        <w:rPr>
+          <w:rFonts w:ascii="Arial" w:hAnsi="Arial" w:cs="Arial"/>
+        </w:rPr>
+        <w:t> ; A4.2.1</w:t>
       </w:r>
     </w:p>
     <w:sectPr>
@@ -1905,14 +2069,7 @@
           <w:sz w:val="18"/>
           <w:szCs w:val="18"/>
         </w:rPr>
-        <w:t xml:space="preserve"> Conformément au référentiel du BTS SIO, le contexte doit être conforme au cahier des charges national en matière d’environnement technologique dans le domaine de spécialité correspondant au parcours du </w:t>
-      </w:r>
-      <w:r>
-        <w:rPr>
-          <w:sz w:val="18"/>
-          <w:szCs w:val="18"/>
-        </w:rPr>
-        <w:t>candidat.</w:t>
+        <w:t xml:space="preserve"> Conformément au référentiel du BTS SIO, le contexte doit être conforme au cahier des charges national en matière d’environnement technologique dans le domaine de spécialité correspondant au parcours du candidat.</w:t>
       </w:r>
     </w:p>
   </w:footnote>
@@ -2461,6 +2618,7 @@
   <w:style w:type="character" w:default="1" w:styleId="Policepardfaut">
     <w:name w:val="Default Paragraph Font"/>
     <w:uiPriority w:val="1"/>
+    <w:semiHidden/>
     <w:unhideWhenUsed/>
   </w:style>
   <w:style w:type="table" w:default="1" w:styleId="TableauNormal">

</xml_diff>

<commit_message>
suppression de compétence obsolète
</commit_message>
<xml_diff>
--- a/CDCharges/Client Leger-situation Professionnelle.docx
+++ b/CDCharges/Client Leger-situation Professionnelle.docx
@@ -1736,7 +1736,25 @@
         <w:rPr>
           <w:rFonts w:ascii="Arial" w:hAnsi="Arial" w:cs="Arial"/>
         </w:rPr>
-        <w:t> ; A3.3.3 ; A4.1.4</w:t>
+        <w:t> </w:t>
+      </w:r>
+      <w:r>
+        <w:rPr>
+          <w:rFonts w:ascii="Arial" w:hAnsi="Arial" w:cs="Arial"/>
+        </w:rPr>
+        <w:tab/>
+      </w:r>
+      <w:r>
+        <w:rPr>
+          <w:rFonts w:ascii="Arial" w:hAnsi="Arial" w:cs="Arial"/>
+        </w:rPr>
+        <w:tab/>
+      </w:r>
+      <w:r>
+        <w:rPr>
+          <w:rFonts w:ascii="Arial" w:hAnsi="Arial" w:cs="Arial"/>
+        </w:rPr>
+        <w:t>; A4.1.4</w:t>
       </w:r>
       <w:r>
         <w:rPr>
@@ -1764,7 +1782,39 @@
         <w:rPr>
           <w:rFonts w:ascii="Arial" w:hAnsi="Arial" w:cs="Arial"/>
         </w:rPr>
-        <w:t> ; A</w:t>
+        <w:t> ; A1.2.5</w:t>
+      </w:r>
+      <w:r>
+        <w:rPr>
+          <w:rFonts w:ascii="Arial" w:hAnsi="Arial" w:cs="Arial"/>
+        </w:rPr>
+        <w:t> ; A2.3.2</w:t>
+      </w:r>
+      <w:proofErr w:type="gramStart"/>
+      <w:r>
+        <w:rPr>
+          <w:rFonts w:ascii="Arial" w:hAnsi="Arial" w:cs="Arial"/>
+        </w:rPr>
+        <w:t> </w:t>
+      </w:r>
+      <w:r>
+        <w:rPr>
+          <w:rFonts w:ascii="Arial" w:hAnsi="Arial" w:cs="Arial"/>
+        </w:rPr>
+        <w:t> ;</w:t>
+      </w:r>
+      <w:proofErr w:type="gramEnd"/>
+      <w:r>
+        <w:rPr>
+          <w:rFonts w:ascii="Arial" w:hAnsi="Arial" w:cs="Arial"/>
+        </w:rPr>
+        <w:tab/>
+      </w:r>
+      <w:r>
+        <w:rPr>
+          <w:rFonts w:ascii="Arial" w:hAnsi="Arial" w:cs="Arial"/>
+        </w:rPr>
+        <w:tab/>
       </w:r>
       <w:bookmarkStart w:id="6" w:name="_GoBack"/>
       <w:bookmarkEnd w:id="6"/>
@@ -1772,19 +1822,7 @@
         <w:rPr>
           <w:rFonts w:ascii="Arial" w:hAnsi="Arial" w:cs="Arial"/>
         </w:rPr>
-        <w:t>1.2.5</w:t>
-      </w:r>
-      <w:r>
-        <w:rPr>
-          <w:rFonts w:ascii="Arial" w:hAnsi="Arial" w:cs="Arial"/>
-        </w:rPr>
-        <w:t> ; A2.3.2</w:t>
-      </w:r>
-      <w:r>
-        <w:rPr>
-          <w:rFonts w:ascii="Arial" w:hAnsi="Arial" w:cs="Arial"/>
-        </w:rPr>
-        <w:t> ; A3.3.4 ; A4.1.5</w:t>
+        <w:t xml:space="preserve"> A4.1.5</w:t>
       </w:r>
       <w:r>
         <w:rPr>
@@ -1814,17 +1852,43 @@
         </w:rPr>
         <w:t> ; A1.3.2</w:t>
       </w:r>
-      <w:r>
-        <w:rPr>
-          <w:rFonts w:ascii="Arial" w:hAnsi="Arial" w:cs="Arial"/>
-        </w:rPr>
-        <w:t> ; A3.2.2</w:t>
-      </w:r>
-      <w:r>
-        <w:rPr>
-          <w:rFonts w:ascii="Arial" w:hAnsi="Arial" w:cs="Arial"/>
-        </w:rPr>
-        <w:t> ; A4.1.3</w:t>
+      <w:proofErr w:type="gramStart"/>
+      <w:r>
+        <w:rPr>
+          <w:rFonts w:ascii="Arial" w:hAnsi="Arial" w:cs="Arial"/>
+        </w:rPr>
+        <w:t> </w:t>
+      </w:r>
+      <w:r>
+        <w:rPr>
+          <w:rFonts w:ascii="Arial" w:hAnsi="Arial" w:cs="Arial"/>
+        </w:rPr>
+        <w:t> ;</w:t>
+      </w:r>
+      <w:proofErr w:type="gramEnd"/>
+      <w:r>
+        <w:rPr>
+          <w:rFonts w:ascii="Arial" w:hAnsi="Arial" w:cs="Arial"/>
+        </w:rPr>
+        <w:t xml:space="preserve"> </w:t>
+      </w:r>
+      <w:r>
+        <w:rPr>
+          <w:rFonts w:ascii="Arial" w:hAnsi="Arial" w:cs="Arial"/>
+        </w:rPr>
+        <w:tab/>
+      </w:r>
+      <w:r>
+        <w:rPr>
+          <w:rFonts w:ascii="Arial" w:hAnsi="Arial" w:cs="Arial"/>
+        </w:rPr>
+        <w:tab/>
+      </w:r>
+      <w:r>
+        <w:rPr>
+          <w:rFonts w:ascii="Arial" w:hAnsi="Arial" w:cs="Arial"/>
+        </w:rPr>
+        <w:t>A4.1.3</w:t>
       </w:r>
       <w:r>
         <w:rPr>
@@ -1864,7 +1928,13 @@
         <w:rPr>
           <w:rFonts w:ascii="Arial" w:hAnsi="Arial" w:cs="Arial"/>
         </w:rPr>
-        <w:t> ; A3.3.2 ; A4.1.2</w:t>
+        <w:t> ; A3.2</w:t>
+      </w:r>
+      <w:r>
+        <w:rPr>
+          <w:rFonts w:ascii="Arial" w:hAnsi="Arial" w:cs="Arial"/>
+        </w:rPr>
+        <w:t>.2 ; A4.1.2</w:t>
       </w:r>
       <w:r>
         <w:rPr>

</xml_diff>